<commit_message>
adding zoo Oktober Frame
</commit_message>
<xml_diff>
--- a/extraOefeningenOplossing/13 Interfaces/ThemePark/ThemePark.docx
+++ b/extraOefeningenOplossing/13 Interfaces/ThemePark/ThemePark.docx
@@ -110,21 +110,6 @@
           <w:shd w:fill="auto" w:val="clear"/>
         </w:rPr>
       </w:pPr>
-    </w:p>
-    <w:p>
-      <w:pPr>
-        <w:spacing w:before="0" w:after="0" w:line="240"/>
-        <w:ind w:right="0" w:left="0" w:firstLine="0"/>
-        <w:jc w:val="left"/>
-        <w:rPr>
-          <w:rFonts w:ascii="Calibri" w:hAnsi="Calibri" w:cs="Calibri" w:eastAsia="Calibri"/>
-          <w:color w:val="000000"/>
-          <w:spacing w:val="0"/>
-          <w:position w:val="0"/>
-          <w:sz w:val="20"/>
-          <w:shd w:fill="auto" w:val="clear"/>
-        </w:rPr>
-      </w:pPr>
       <w:r>
         <w:rPr>
           <w:rFonts w:ascii="Calibri" w:hAnsi="Calibri" w:cs="Calibri" w:eastAsia="Calibri"/>
@@ -553,21 +538,6 @@
         </w:rPr>
         <w:t xml:space="preserve">Totale AttractieCapaciteit van 'naam pretpark' is: ...... (neem dit slim aan met loopen over interface)</w:t>
       </w:r>
-    </w:p>
-    <w:p>
-      <w:pPr>
-        <w:spacing w:before="0" w:after="0" w:line="240"/>
-        <w:ind w:right="0" w:left="0" w:firstLine="0"/>
-        <w:jc w:val="left"/>
-        <w:rPr>
-          <w:rFonts w:ascii="Calibri" w:hAnsi="Calibri" w:cs="Calibri" w:eastAsia="Calibri"/>
-          <w:color w:val="000000"/>
-          <w:spacing w:val="0"/>
-          <w:position w:val="0"/>
-          <w:sz w:val="20"/>
-          <w:shd w:fill="auto" w:val="clear"/>
-        </w:rPr>
-      </w:pPr>
     </w:p>
     <w:p>
       <w:pPr>

</xml_diff>